<commit_message>
Some reorg of headings and outline for clarity.
SVN-Revision: 3
</commit_message>
<xml_diff>
--- a/documentation/TMT notes.docx
+++ b/documentation/TMT notes.docx
@@ -74,7 +74,7 @@
         <w:rPr>
           <w:noProof/>
         </w:rPr>
-        <w:instrText xml:space="preserve"> PAGEREF _Toc194812289 \h </w:instrText>
+        <w:instrText xml:space="preserve"> PAGEREF _Toc194976839 \h </w:instrText>
       </w:r>
       <w:r>
         <w:rPr>
@@ -133,7 +133,7 @@
         <w:rPr>
           <w:noProof/>
         </w:rPr>
-        <w:instrText xml:space="preserve"> PAGEREF _Toc194812290 \h </w:instrText>
+        <w:instrText xml:space="preserve"> PAGEREF _Toc194976840 \h </w:instrText>
       </w:r>
       <w:r>
         <w:rPr>
@@ -192,7 +192,7 @@
         <w:rPr>
           <w:noProof/>
         </w:rPr>
-        <w:instrText xml:space="preserve"> PAGEREF _Toc194812291 \h </w:instrText>
+        <w:instrText xml:space="preserve"> PAGEREF _Toc194976841 \h </w:instrText>
       </w:r>
       <w:r>
         <w:rPr>
@@ -251,7 +251,7 @@
         <w:rPr>
           <w:noProof/>
         </w:rPr>
-        <w:instrText xml:space="preserve"> PAGEREF _Toc194812292 \h </w:instrText>
+        <w:instrText xml:space="preserve"> PAGEREF _Toc194976842 \h </w:instrText>
       </w:r>
       <w:r>
         <w:rPr>
@@ -310,7 +310,7 @@
         <w:rPr>
           <w:noProof/>
         </w:rPr>
-        <w:instrText xml:space="preserve"> PAGEREF _Toc194812293 \h </w:instrText>
+        <w:instrText xml:space="preserve"> PAGEREF _Toc194976843 \h </w:instrText>
       </w:r>
       <w:r>
         <w:rPr>
@@ -369,7 +369,7 @@
         <w:rPr>
           <w:noProof/>
         </w:rPr>
-        <w:instrText xml:space="preserve"> PAGEREF _Toc194812294 \h </w:instrText>
+        <w:instrText xml:space="preserve"> PAGEREF _Toc194976844 \h </w:instrText>
       </w:r>
       <w:r>
         <w:rPr>
@@ -387,6 +387,65 @@
           <w:noProof/>
         </w:rPr>
         <w:t>3</w:t>
+      </w:r>
+      <w:r>
+        <w:rPr>
+          <w:noProof/>
+        </w:rPr>
+        <w:fldChar w:fldCharType="end"/>
+      </w:r>
+    </w:p>
+    <w:p>
+      <w:pPr>
+        <w:pStyle w:val="TOC3"/>
+        <w:tabs>
+          <w:tab w:val="right" w:leader="dot" w:pos="8630"/>
+        </w:tabs>
+        <w:rPr>
+          <w:noProof/>
+          <w:lang w:eastAsia="ja-JP"/>
+        </w:rPr>
+      </w:pPr>
+      <w:r>
+        <w:rPr>
+          <w:noProof/>
+        </w:rPr>
+        <w:t>By who?</w:t>
+      </w:r>
+      <w:r>
+        <w:rPr>
+          <w:noProof/>
+        </w:rPr>
+        <w:tab/>
+      </w:r>
+      <w:r>
+        <w:rPr>
+          <w:noProof/>
+        </w:rPr>
+        <w:fldChar w:fldCharType="begin"/>
+      </w:r>
+      <w:r>
+        <w:rPr>
+          <w:noProof/>
+        </w:rPr>
+        <w:instrText xml:space="preserve"> PAGEREF _Toc194976845 \h </w:instrText>
+      </w:r>
+      <w:r>
+        <w:rPr>
+          <w:noProof/>
+        </w:rPr>
+      </w:r>
+      <w:r>
+        <w:rPr>
+          <w:noProof/>
+        </w:rPr>
+        <w:fldChar w:fldCharType="separate"/>
+      </w:r>
+      <w:r>
+        <w:rPr>
+          <w:noProof/>
+        </w:rPr>
+        <w:t>4</w:t>
       </w:r>
       <w:r>
         <w:rPr>
@@ -410,6 +469,65 @@
         <w:rPr>
           <w:noProof/>
         </w:rPr>
+        <w:t>What tests have been run?</w:t>
+      </w:r>
+      <w:r>
+        <w:rPr>
+          <w:noProof/>
+        </w:rPr>
+        <w:tab/>
+      </w:r>
+      <w:r>
+        <w:rPr>
+          <w:noProof/>
+        </w:rPr>
+        <w:fldChar w:fldCharType="begin"/>
+      </w:r>
+      <w:r>
+        <w:rPr>
+          <w:noProof/>
+        </w:rPr>
+        <w:instrText xml:space="preserve"> PAGEREF _Toc194976846 \h </w:instrText>
+      </w:r>
+      <w:r>
+        <w:rPr>
+          <w:noProof/>
+        </w:rPr>
+      </w:r>
+      <w:r>
+        <w:rPr>
+          <w:noProof/>
+        </w:rPr>
+        <w:fldChar w:fldCharType="separate"/>
+      </w:r>
+      <w:r>
+        <w:rPr>
+          <w:noProof/>
+        </w:rPr>
+        <w:t>4</w:t>
+      </w:r>
+      <w:r>
+        <w:rPr>
+          <w:noProof/>
+        </w:rPr>
+        <w:fldChar w:fldCharType="end"/>
+      </w:r>
+    </w:p>
+    <w:p>
+      <w:pPr>
+        <w:pStyle w:val="TOC3"/>
+        <w:tabs>
+          <w:tab w:val="right" w:leader="dot" w:pos="8630"/>
+        </w:tabs>
+        <w:rPr>
+          <w:noProof/>
+          <w:lang w:eastAsia="ja-JP"/>
+        </w:rPr>
+      </w:pPr>
+      <w:r>
+        <w:rPr>
+          <w:noProof/>
+        </w:rPr>
         <w:t>By who?</w:t>
       </w:r>
       <w:r>
@@ -428,7 +546,66 @@
         <w:rPr>
           <w:noProof/>
         </w:rPr>
-        <w:instrText xml:space="preserve"> PAGEREF _Toc194812295 \h </w:instrText>
+        <w:instrText xml:space="preserve"> PAGEREF _Toc194976847 \h </w:instrText>
+      </w:r>
+      <w:r>
+        <w:rPr>
+          <w:noProof/>
+        </w:rPr>
+      </w:r>
+      <w:r>
+        <w:rPr>
+          <w:noProof/>
+        </w:rPr>
+        <w:fldChar w:fldCharType="separate"/>
+      </w:r>
+      <w:r>
+        <w:rPr>
+          <w:noProof/>
+        </w:rPr>
+        <w:t>4</w:t>
+      </w:r>
+      <w:r>
+        <w:rPr>
+          <w:noProof/>
+        </w:rPr>
+        <w:fldChar w:fldCharType="end"/>
+      </w:r>
+    </w:p>
+    <w:p>
+      <w:pPr>
+        <w:pStyle w:val="TOC3"/>
+        <w:tabs>
+          <w:tab w:val="right" w:leader="dot" w:pos="8630"/>
+        </w:tabs>
+        <w:rPr>
+          <w:noProof/>
+          <w:lang w:eastAsia="ja-JP"/>
+        </w:rPr>
+      </w:pPr>
+      <w:r>
+        <w:rPr>
+          <w:noProof/>
+        </w:rPr>
+        <w:t>On what builds?</w:t>
+      </w:r>
+      <w:r>
+        <w:rPr>
+          <w:noProof/>
+        </w:rPr>
+        <w:tab/>
+      </w:r>
+      <w:r>
+        <w:rPr>
+          <w:noProof/>
+        </w:rPr>
+        <w:fldChar w:fldCharType="begin"/>
+      </w:r>
+      <w:r>
+        <w:rPr>
+          <w:noProof/>
+        </w:rPr>
+        <w:instrText xml:space="preserve"> PAGEREF _Toc194976848 \h </w:instrText>
       </w:r>
       <w:r>
         <w:rPr>
@@ -469,7 +646,7 @@
         <w:rPr>
           <w:noProof/>
         </w:rPr>
-        <w:t>What tests have been run?</w:t>
+        <w:t>What is the test workload?</w:t>
       </w:r>
       <w:r>
         <w:rPr>
@@ -487,7 +664,7 @@
         <w:rPr>
           <w:noProof/>
         </w:rPr>
-        <w:instrText xml:space="preserve"> PAGEREF _Toc194812296 \h </w:instrText>
+        <w:instrText xml:space="preserve"> PAGEREF _Toc194976849 \h </w:instrText>
       </w:r>
       <w:r>
         <w:rPr>
@@ -505,6 +682,67 @@
           <w:noProof/>
         </w:rPr>
         <w:t>4</w:t>
+      </w:r>
+      <w:r>
+        <w:rPr>
+          <w:noProof/>
+        </w:rPr>
+        <w:fldChar w:fldCharType="end"/>
+      </w:r>
+      <w:bookmarkStart w:id="0" w:name="_GoBack"/>
+      <w:bookmarkEnd w:id="0"/>
+    </w:p>
+    <w:p>
+      <w:pPr>
+        <w:pStyle w:val="TOC1"/>
+        <w:tabs>
+          <w:tab w:val="right" w:leader="dot" w:pos="8630"/>
+        </w:tabs>
+        <w:rPr>
+          <w:noProof/>
+          <w:lang w:eastAsia="ja-JP"/>
+        </w:rPr>
+      </w:pPr>
+      <w:r>
+        <w:rPr>
+          <w:noProof/>
+        </w:rPr>
+        <w:t>Definitions of entities in TMT</w:t>
+      </w:r>
+      <w:r>
+        <w:rPr>
+          <w:noProof/>
+        </w:rPr>
+        <w:tab/>
+      </w:r>
+      <w:r>
+        <w:rPr>
+          <w:noProof/>
+        </w:rPr>
+        <w:fldChar w:fldCharType="begin"/>
+      </w:r>
+      <w:r>
+        <w:rPr>
+          <w:noProof/>
+        </w:rPr>
+        <w:instrText xml:space="preserve"> PAGEREF _Toc194976850 \h </w:instrText>
+      </w:r>
+      <w:r>
+        <w:rPr>
+          <w:noProof/>
+        </w:rPr>
+      </w:r>
+      <w:r>
+        <w:rPr>
+          <w:noProof/>
+        </w:rPr>
+        <w:fldChar w:fldCharType="separate"/>
+      </w:r>
+      <w:r>
+        <w:rPr>
+          <w:noProof/>
+        </w:rPr>
+        <w:t>5</w:t>
       </w:r>
       <w:r>
         <w:rPr>
@@ -528,7 +766,7 @@
         <w:rPr>
           <w:noProof/>
         </w:rPr>
-        <w:t>By who?</w:t>
+        <w:t>Test plan</w:t>
       </w:r>
       <w:r>
         <w:rPr>
@@ -546,7 +784,7 @@
         <w:rPr>
           <w:noProof/>
         </w:rPr>
-        <w:instrText xml:space="preserve"> PAGEREF _Toc194812297 \h </w:instrText>
+        <w:instrText xml:space="preserve"> PAGEREF _Toc194976851 \h </w:instrText>
       </w:r>
       <w:r>
         <w:rPr>
@@ -563,7 +801,184 @@
         <w:rPr>
           <w:noProof/>
         </w:rPr>
-        <w:t>4</w:t>
+        <w:t>5</w:t>
+      </w:r>
+      <w:r>
+        <w:rPr>
+          <w:noProof/>
+        </w:rPr>
+        <w:fldChar w:fldCharType="end"/>
+      </w:r>
+    </w:p>
+    <w:p>
+      <w:pPr>
+        <w:pStyle w:val="TOC3"/>
+        <w:tabs>
+          <w:tab w:val="right" w:leader="dot" w:pos="8630"/>
+        </w:tabs>
+        <w:rPr>
+          <w:noProof/>
+          <w:lang w:eastAsia="ja-JP"/>
+        </w:rPr>
+      </w:pPr>
+      <w:r>
+        <w:rPr>
+          <w:noProof/>
+        </w:rPr>
+        <w:t>Definition</w:t>
+      </w:r>
+      <w:r>
+        <w:rPr>
+          <w:noProof/>
+        </w:rPr>
+        <w:tab/>
+      </w:r>
+      <w:r>
+        <w:rPr>
+          <w:noProof/>
+        </w:rPr>
+        <w:fldChar w:fldCharType="begin"/>
+      </w:r>
+      <w:r>
+        <w:rPr>
+          <w:noProof/>
+        </w:rPr>
+        <w:instrText xml:space="preserve"> PAGEREF _Toc194976852 \h </w:instrText>
+      </w:r>
+      <w:r>
+        <w:rPr>
+          <w:noProof/>
+        </w:rPr>
+      </w:r>
+      <w:r>
+        <w:rPr>
+          <w:noProof/>
+        </w:rPr>
+        <w:fldChar w:fldCharType="separate"/>
+      </w:r>
+      <w:r>
+        <w:rPr>
+          <w:noProof/>
+        </w:rPr>
+        <w:t>5</w:t>
+      </w:r>
+      <w:r>
+        <w:rPr>
+          <w:noProof/>
+        </w:rPr>
+        <w:fldChar w:fldCharType="end"/>
+      </w:r>
+    </w:p>
+    <w:p>
+      <w:pPr>
+        <w:pStyle w:val="TOC3"/>
+        <w:tabs>
+          <w:tab w:val="right" w:leader="dot" w:pos="8630"/>
+        </w:tabs>
+        <w:rPr>
+          <w:noProof/>
+          <w:lang w:eastAsia="ja-JP"/>
+        </w:rPr>
+      </w:pPr>
+      <w:r>
+        <w:rPr>
+          <w:noProof/>
+        </w:rPr>
+        <w:t>Reality check</w:t>
+      </w:r>
+      <w:r>
+        <w:rPr>
+          <w:noProof/>
+        </w:rPr>
+        <w:tab/>
+      </w:r>
+      <w:r>
+        <w:rPr>
+          <w:noProof/>
+        </w:rPr>
+        <w:fldChar w:fldCharType="begin"/>
+      </w:r>
+      <w:r>
+        <w:rPr>
+          <w:noProof/>
+        </w:rPr>
+        <w:instrText xml:space="preserve"> PAGEREF _Toc194976853 \h </w:instrText>
+      </w:r>
+      <w:r>
+        <w:rPr>
+          <w:noProof/>
+        </w:rPr>
+      </w:r>
+      <w:r>
+        <w:rPr>
+          <w:noProof/>
+        </w:rPr>
+        <w:fldChar w:fldCharType="separate"/>
+      </w:r>
+      <w:r>
+        <w:rPr>
+          <w:noProof/>
+        </w:rPr>
+        <w:t>5</w:t>
+      </w:r>
+      <w:r>
+        <w:rPr>
+          <w:noProof/>
+        </w:rPr>
+        <w:fldChar w:fldCharType="end"/>
+      </w:r>
+    </w:p>
+    <w:p>
+      <w:pPr>
+        <w:pStyle w:val="TOC3"/>
+        <w:tabs>
+          <w:tab w:val="right" w:leader="dot" w:pos="8630"/>
+        </w:tabs>
+        <w:rPr>
+          <w:noProof/>
+          <w:lang w:eastAsia="ja-JP"/>
+        </w:rPr>
+      </w:pPr>
+      <w:r>
+        <w:rPr>
+          <w:noProof/>
+        </w:rPr>
+        <w:t>Actions</w:t>
+      </w:r>
+      <w:r>
+        <w:rPr>
+          <w:noProof/>
+        </w:rPr>
+        <w:tab/>
+      </w:r>
+      <w:r>
+        <w:rPr>
+          <w:noProof/>
+        </w:rPr>
+        <w:fldChar w:fldCharType="begin"/>
+      </w:r>
+      <w:r>
+        <w:rPr>
+          <w:noProof/>
+        </w:rPr>
+        <w:instrText xml:space="preserve"> PAGEREF _Toc194976854 \h </w:instrText>
+      </w:r>
+      <w:r>
+        <w:rPr>
+          <w:noProof/>
+        </w:rPr>
+      </w:r>
+      <w:r>
+        <w:rPr>
+          <w:noProof/>
+        </w:rPr>
+        <w:fldChar w:fldCharType="separate"/>
+      </w:r>
+      <w:r>
+        <w:rPr>
+          <w:noProof/>
+        </w:rPr>
+        <w:t>5</w:t>
       </w:r>
       <w:r>
         <w:rPr>
@@ -587,7 +1002,7 @@
         <w:rPr>
           <w:noProof/>
         </w:rPr>
-        <w:t>On what builds?</w:t>
+        <w:t>Test cycle</w:t>
       </w:r>
       <w:r>
         <w:rPr>
@@ -605,7 +1020,7 @@
         <w:rPr>
           <w:noProof/>
         </w:rPr>
-        <w:instrText xml:space="preserve"> PAGEREF _Toc194812298 \h </w:instrText>
+        <w:instrText xml:space="preserve"> PAGEREF _Toc194976855 \h </w:instrText>
       </w:r>
       <w:r>
         <w:rPr>
@@ -622,125 +1037,7 @@
         <w:rPr>
           <w:noProof/>
         </w:rPr>
-        <w:t>4</w:t>
-      </w:r>
-      <w:r>
-        <w:rPr>
-          <w:noProof/>
-        </w:rPr>
-        <w:fldChar w:fldCharType="end"/>
-      </w:r>
-    </w:p>
-    <w:p>
-      <w:pPr>
-        <w:pStyle w:val="TOC2"/>
-        <w:tabs>
-          <w:tab w:val="right" w:leader="dot" w:pos="8630"/>
-        </w:tabs>
-        <w:rPr>
-          <w:noProof/>
-          <w:lang w:eastAsia="ja-JP"/>
-        </w:rPr>
-      </w:pPr>
-      <w:r>
-        <w:rPr>
-          <w:noProof/>
-        </w:rPr>
-        <w:t>What is the test workload?</w:t>
-      </w:r>
-      <w:r>
-        <w:rPr>
-          <w:noProof/>
-        </w:rPr>
-        <w:tab/>
-      </w:r>
-      <w:r>
-        <w:rPr>
-          <w:noProof/>
-        </w:rPr>
-        <w:fldChar w:fldCharType="begin"/>
-      </w:r>
-      <w:r>
-        <w:rPr>
-          <w:noProof/>
-        </w:rPr>
-        <w:instrText xml:space="preserve"> PAGEREF _Toc194812299 \h </w:instrText>
-      </w:r>
-      <w:r>
-        <w:rPr>
-          <w:noProof/>
-        </w:rPr>
-      </w:r>
-      <w:r>
-        <w:rPr>
-          <w:noProof/>
-        </w:rPr>
-        <w:fldChar w:fldCharType="separate"/>
-      </w:r>
-      <w:r>
-        <w:rPr>
-          <w:noProof/>
-        </w:rPr>
-        <w:t>4</w:t>
-      </w:r>
-      <w:r>
-        <w:rPr>
-          <w:noProof/>
-        </w:rPr>
-        <w:fldChar w:fldCharType="end"/>
-      </w:r>
-    </w:p>
-    <w:p>
-      <w:pPr>
-        <w:pStyle w:val="TOC2"/>
-        <w:tabs>
-          <w:tab w:val="right" w:leader="dot" w:pos="8630"/>
-        </w:tabs>
-        <w:rPr>
-          <w:noProof/>
-          <w:lang w:eastAsia="ja-JP"/>
-        </w:rPr>
-      </w:pPr>
-      <w:r>
-        <w:rPr>
-          <w:noProof/>
-        </w:rPr>
-        <w:t>Test plan</w:t>
-      </w:r>
-      <w:r>
-        <w:rPr>
-          <w:noProof/>
-        </w:rPr>
-        <w:tab/>
-      </w:r>
-      <w:r>
-        <w:rPr>
-          <w:noProof/>
-        </w:rPr>
-        <w:fldChar w:fldCharType="begin"/>
-      </w:r>
-      <w:r>
-        <w:rPr>
-          <w:noProof/>
-        </w:rPr>
-        <w:instrText xml:space="preserve"> PAGEREF _Toc194812300 \h </w:instrText>
-      </w:r>
-      <w:r>
-        <w:rPr>
-          <w:noProof/>
-        </w:rPr>
-      </w:r>
-      <w:r>
-        <w:rPr>
-          <w:noProof/>
-        </w:rPr>
-        <w:fldChar w:fldCharType="separate"/>
-      </w:r>
-      <w:r>
-        <w:rPr>
-          <w:noProof/>
-        </w:rPr>
-        <w:t>4</w:t>
+        <w:t>5</w:t>
       </w:r>
       <w:r>
         <w:rPr>
@@ -782,7 +1079,7 @@
         <w:rPr>
           <w:noProof/>
         </w:rPr>
-        <w:instrText xml:space="preserve"> PAGEREF _Toc194812301 \h </w:instrText>
+        <w:instrText xml:space="preserve"> PAGEREF _Toc194976856 \h </w:instrText>
       </w:r>
       <w:r>
         <w:rPr>
@@ -799,7 +1096,7 @@
         <w:rPr>
           <w:noProof/>
         </w:rPr>
-        <w:t>4</w:t>
+        <w:t>5</w:t>
       </w:r>
       <w:r>
         <w:rPr>
@@ -841,7 +1138,7 @@
         <w:rPr>
           <w:noProof/>
         </w:rPr>
-        <w:instrText xml:space="preserve"> PAGEREF _Toc194812302 \h </w:instrText>
+        <w:instrText xml:space="preserve"> PAGEREF _Toc194976857 \h </w:instrText>
       </w:r>
       <w:r>
         <w:rPr>
@@ -900,243 +1197,7 @@
         <w:rPr>
           <w:noProof/>
         </w:rPr>
-        <w:instrText xml:space="preserve"> PAGEREF _Toc194812303 \h </w:instrText>
-      </w:r>
-      <w:r>
-        <w:rPr>
-          <w:noProof/>
-        </w:rPr>
-      </w:r>
-      <w:r>
-        <w:rPr>
-          <w:noProof/>
-        </w:rPr>
-        <w:fldChar w:fldCharType="separate"/>
-      </w:r>
-      <w:r>
-        <w:rPr>
-          <w:noProof/>
-        </w:rPr>
-        <w:t>5</w:t>
-      </w:r>
-      <w:r>
-        <w:rPr>
-          <w:noProof/>
-        </w:rPr>
-        <w:fldChar w:fldCharType="end"/>
-      </w:r>
-    </w:p>
-    <w:p>
-      <w:pPr>
-        <w:pStyle w:val="TOC2"/>
-        <w:tabs>
-          <w:tab w:val="right" w:leader="dot" w:pos="8630"/>
-        </w:tabs>
-        <w:rPr>
-          <w:noProof/>
-          <w:lang w:eastAsia="ja-JP"/>
-        </w:rPr>
-      </w:pPr>
-      <w:r>
-        <w:rPr>
-          <w:noProof/>
-        </w:rPr>
-        <w:t>Test cycle</w:t>
-      </w:r>
-      <w:r>
-        <w:rPr>
-          <w:noProof/>
-        </w:rPr>
-        <w:tab/>
-      </w:r>
-      <w:r>
-        <w:rPr>
-          <w:noProof/>
-        </w:rPr>
-        <w:fldChar w:fldCharType="begin"/>
-      </w:r>
-      <w:r>
-        <w:rPr>
-          <w:noProof/>
-        </w:rPr>
-        <w:instrText xml:space="preserve"> PAGEREF _Toc194812304 \h </w:instrText>
-      </w:r>
-      <w:r>
-        <w:rPr>
-          <w:noProof/>
-        </w:rPr>
-      </w:r>
-      <w:r>
-        <w:rPr>
-          <w:noProof/>
-        </w:rPr>
-        <w:fldChar w:fldCharType="separate"/>
-      </w:r>
-      <w:r>
-        <w:rPr>
-          <w:noProof/>
-        </w:rPr>
-        <w:t>5</w:t>
-      </w:r>
-      <w:r>
-        <w:rPr>
-          <w:noProof/>
-        </w:rPr>
-        <w:fldChar w:fldCharType="end"/>
-      </w:r>
-    </w:p>
-    <w:p>
-      <w:pPr>
-        <w:pStyle w:val="TOC3"/>
-        <w:tabs>
-          <w:tab w:val="right" w:leader="dot" w:pos="8630"/>
-        </w:tabs>
-        <w:rPr>
-          <w:noProof/>
-          <w:lang w:eastAsia="ja-JP"/>
-        </w:rPr>
-      </w:pPr>
-      <w:r>
-        <w:rPr>
-          <w:noProof/>
-        </w:rPr>
-        <w:t>Definition</w:t>
-      </w:r>
-      <w:r>
-        <w:rPr>
-          <w:noProof/>
-        </w:rPr>
-        <w:tab/>
-      </w:r>
-      <w:r>
-        <w:rPr>
-          <w:noProof/>
-        </w:rPr>
-        <w:fldChar w:fldCharType="begin"/>
-      </w:r>
-      <w:r>
-        <w:rPr>
-          <w:noProof/>
-        </w:rPr>
-        <w:instrText xml:space="preserve"> PAGEREF _Toc194812305 \h </w:instrText>
-      </w:r>
-      <w:r>
-        <w:rPr>
-          <w:noProof/>
-        </w:rPr>
-      </w:r>
-      <w:r>
-        <w:rPr>
-          <w:noProof/>
-        </w:rPr>
-        <w:fldChar w:fldCharType="separate"/>
-      </w:r>
-      <w:r>
-        <w:rPr>
-          <w:noProof/>
-        </w:rPr>
-        <w:t>5</w:t>
-      </w:r>
-      <w:r>
-        <w:rPr>
-          <w:noProof/>
-        </w:rPr>
-        <w:fldChar w:fldCharType="end"/>
-      </w:r>
-    </w:p>
-    <w:p>
-      <w:pPr>
-        <w:pStyle w:val="TOC3"/>
-        <w:tabs>
-          <w:tab w:val="right" w:leader="dot" w:pos="8630"/>
-        </w:tabs>
-        <w:rPr>
-          <w:noProof/>
-          <w:lang w:eastAsia="ja-JP"/>
-        </w:rPr>
-      </w:pPr>
-      <w:r>
-        <w:rPr>
-          <w:noProof/>
-        </w:rPr>
-        <w:t>Reality check</w:t>
-      </w:r>
-      <w:r>
-        <w:rPr>
-          <w:noProof/>
-        </w:rPr>
-        <w:tab/>
-      </w:r>
-      <w:r>
-        <w:rPr>
-          <w:noProof/>
-        </w:rPr>
-        <w:fldChar w:fldCharType="begin"/>
-      </w:r>
-      <w:r>
-        <w:rPr>
-          <w:noProof/>
-        </w:rPr>
-        <w:instrText xml:space="preserve"> PAGEREF _Toc194812306 \h </w:instrText>
-      </w:r>
-      <w:r>
-        <w:rPr>
-          <w:noProof/>
-        </w:rPr>
-      </w:r>
-      <w:r>
-        <w:rPr>
-          <w:noProof/>
-        </w:rPr>
-        <w:fldChar w:fldCharType="separate"/>
-      </w:r>
-      <w:r>
-        <w:rPr>
-          <w:noProof/>
-        </w:rPr>
-        <w:t>5</w:t>
-      </w:r>
-      <w:r>
-        <w:rPr>
-          <w:noProof/>
-        </w:rPr>
-        <w:fldChar w:fldCharType="end"/>
-      </w:r>
-    </w:p>
-    <w:p>
-      <w:pPr>
-        <w:pStyle w:val="TOC3"/>
-        <w:tabs>
-          <w:tab w:val="right" w:leader="dot" w:pos="8630"/>
-        </w:tabs>
-        <w:rPr>
-          <w:noProof/>
-          <w:lang w:eastAsia="ja-JP"/>
-        </w:rPr>
-      </w:pPr>
-      <w:r>
-        <w:rPr>
-          <w:noProof/>
-        </w:rPr>
-        <w:t>Actions</w:t>
-      </w:r>
-      <w:r>
-        <w:rPr>
-          <w:noProof/>
-        </w:rPr>
-        <w:tab/>
-      </w:r>
-      <w:r>
-        <w:rPr>
-          <w:noProof/>
-        </w:rPr>
-        <w:fldChar w:fldCharType="begin"/>
-      </w:r>
-      <w:r>
-        <w:rPr>
-          <w:noProof/>
-        </w:rPr>
-        <w:instrText xml:space="preserve"> PAGEREF _Toc194812307 \h </w:instrText>
+        <w:instrText xml:space="preserve"> PAGEREF _Toc194976858 \h </w:instrText>
       </w:r>
       <w:r>
         <w:rPr>
@@ -1172,11 +1233,11 @@
       <w:pPr>
         <w:pStyle w:val="Heading2"/>
       </w:pPr>
-      <w:bookmarkStart w:id="0" w:name="_Toc194812289"/>
+      <w:bookmarkStart w:id="1" w:name="_Toc194976839"/>
       <w:r>
         <w:t>General observations</w:t>
       </w:r>
-      <w:bookmarkEnd w:id="0"/>
+      <w:bookmarkEnd w:id="1"/>
     </w:p>
     <w:p>
       <w:r>
@@ -1193,10 +1254,30 @@
           <w:i/>
           <w:iCs/>
         </w:rPr>
-        <w:t>. E.g. scenario</w:t>
-      </w:r>
-      <w:r>
-        <w:t>_info contains the name and other details of the scenario whereas the table scenario is a cross reference table to other data about the scenario.</w:t>
+        <w:t xml:space="preserve">. E.g. </w:t>
+      </w:r>
+      <w:proofErr w:type="spellStart"/>
+      <w:r>
+        <w:rPr>
+          <w:i/>
+          <w:iCs/>
+        </w:rPr>
+        <w:t>scenario</w:t>
+      </w:r>
+      <w:r>
+        <w:t>_info</w:t>
+      </w:r>
+      <w:proofErr w:type="spellEnd"/>
+      <w:r>
+        <w:t xml:space="preserve"> contains the name and other details of the scenario whereas the table scenario is a </w:t>
+      </w:r>
+      <w:proofErr w:type="gramStart"/>
+      <w:r>
+        <w:t>cross reference</w:t>
+      </w:r>
+      <w:proofErr w:type="gramEnd"/>
+      <w:r>
+        <w:t xml:space="preserve"> table to other data about the scenario.</w:t>
       </w:r>
     </w:p>
     <w:p/>
@@ -1221,7 +1302,15 @@
         <w:t>Component</w:t>
       </w:r>
       <w:r>
-        <w:t xml:space="preserve"> (though the table is called component_info)</w:t>
+        <w:t xml:space="preserve"> (though the table is called </w:t>
+      </w:r>
+      <w:proofErr w:type="spellStart"/>
+      <w:r>
+        <w:t>component_info</w:t>
+      </w:r>
+      <w:proofErr w:type="spellEnd"/>
+      <w:r>
+        <w:t>)</w:t>
       </w:r>
     </w:p>
     <w:p>
@@ -1232,8 +1321,15 @@
     <w:p/>
     <w:p>
       <w:r>
-        <w:lastRenderedPageBreak/>
-        <w:t>Is component the same as in Bugzilla?</w:t>
+        <w:t xml:space="preserve">Is component the same as in </w:t>
+      </w:r>
+      <w:proofErr w:type="spellStart"/>
+      <w:r>
+        <w:t>Bugzilla</w:t>
+      </w:r>
+      <w:proofErr w:type="spellEnd"/>
+      <w:r>
+        <w:t>?</w:t>
       </w:r>
     </w:p>
     <w:p/>
@@ -1245,7 +1341,23 @@
     <w:p/>
     <w:p>
       <w:r>
-        <w:t>There is then a many to many relationship between testarea and testcase. The component table manages that relationship.</w:t>
+        <w:t xml:space="preserve">There is then a many to many relationship between </w:t>
+      </w:r>
+      <w:proofErr w:type="spellStart"/>
+      <w:r>
+        <w:t>testarea</w:t>
+      </w:r>
+      <w:proofErr w:type="spellEnd"/>
+      <w:r>
+        <w:t xml:space="preserve"> and </w:t>
+      </w:r>
+      <w:proofErr w:type="spellStart"/>
+      <w:r>
+        <w:t>testcase</w:t>
+      </w:r>
+      <w:proofErr w:type="spellEnd"/>
+      <w:r>
+        <w:t>. The component table manages that relationship.</w:t>
       </w:r>
       <w:r>
         <w:t xml:space="preserve"> No idea why it is called “component”</w:t>
@@ -1257,11 +1369,50 @@
       <w:r>
         <w:t xml:space="preserve">Note that in prior versions of TMT (e.g. that from 2009) the primary key of </w:t>
       </w:r>
-      <w:r>
-        <w:t>testcase_info was auto_id. In the current version it has become identifier. Note however that some tables still use a column called auto_id as a foreign key to testcase.</w:t>
-      </w:r>
-      <w:r>
-        <w:t xml:space="preserve"> Any time you see auto_id it is safe to assume it is a link to test case.</w:t>
+      <w:proofErr w:type="spellStart"/>
+      <w:r>
+        <w:t>testcase_info</w:t>
+      </w:r>
+      <w:proofErr w:type="spellEnd"/>
+      <w:r>
+        <w:t xml:space="preserve"> was </w:t>
+      </w:r>
+      <w:proofErr w:type="spellStart"/>
+      <w:r>
+        <w:t>auto_id</w:t>
+      </w:r>
+      <w:proofErr w:type="spellEnd"/>
+      <w:r>
+        <w:t xml:space="preserve">. In the current version it has become identifier. Note however that some tables still use a column called </w:t>
+      </w:r>
+      <w:proofErr w:type="spellStart"/>
+      <w:r>
+        <w:t>auto_id</w:t>
+      </w:r>
+      <w:proofErr w:type="spellEnd"/>
+      <w:r>
+        <w:t xml:space="preserve"> as a foreign key to </w:t>
+      </w:r>
+      <w:proofErr w:type="spellStart"/>
+      <w:proofErr w:type="gramStart"/>
+      <w:r>
+        <w:t>testcase</w:t>
+      </w:r>
+      <w:proofErr w:type="spellEnd"/>
+      <w:proofErr w:type="gramEnd"/>
+      <w:r>
+        <w:t>.</w:t>
+      </w:r>
+      <w:r>
+        <w:t xml:space="preserve"> Any time you see </w:t>
+      </w:r>
+      <w:proofErr w:type="spellStart"/>
+      <w:r>
+        <w:t>auto_id</w:t>
+      </w:r>
+      <w:proofErr w:type="spellEnd"/>
+      <w:r>
+        <w:t xml:space="preserve"> it is safe to assume it is a link to test case.</w:t>
       </w:r>
     </w:p>
     <w:p/>
@@ -1272,11 +1423,11 @@
       <w:r>
         <w:t xml:space="preserve"> </w:t>
       </w:r>
-      <w:bookmarkStart w:id="1" w:name="_Toc194812290"/>
+      <w:bookmarkStart w:id="2" w:name="_Toc194976840"/>
       <w:r>
         <w:t>Requirements</w:t>
       </w:r>
-      <w:bookmarkEnd w:id="1"/>
+      <w:bookmarkEnd w:id="2"/>
     </w:p>
     <w:p>
       <w:r>
@@ -1295,11 +1446,21 @@
         <w:t xml:space="preserve"> </w:t>
       </w:r>
       <w:r>
-        <w:t xml:space="preserve">cases in the many to many relationship managed through </w:t>
-      </w:r>
+        <w:t xml:space="preserve">cases in the many to </w:t>
+      </w:r>
+      <w:proofErr w:type="gramStart"/>
+      <w:r>
+        <w:t>many relationship</w:t>
+      </w:r>
+      <w:proofErr w:type="gramEnd"/>
+      <w:r>
+        <w:t xml:space="preserve"> managed through </w:t>
+      </w:r>
+      <w:proofErr w:type="spellStart"/>
       <w:r>
         <w:t>tcinfo_req</w:t>
       </w:r>
+      <w:proofErr w:type="spellEnd"/>
       <w:r>
         <w:t xml:space="preserve">. </w:t>
       </w:r>
@@ -1324,25 +1485,59 @@
       <w:pPr>
         <w:pStyle w:val="Heading2"/>
       </w:pPr>
-      <w:bookmarkStart w:id="2" w:name="_Toc194812291"/>
+      <w:bookmarkStart w:id="3" w:name="_Toc194976841"/>
       <w:r>
         <w:t>Test plan</w:t>
       </w:r>
-      <w:bookmarkEnd w:id="2"/>
-    </w:p>
-    <w:p/>
-    <w:p>
-      <w:r>
-        <w:t xml:space="preserve">The primary key of testplan used to be tpr_id – now it is identifier. Tpr_id has been retained as a (cryptic) foreign key to </w:t>
-      </w:r>
-      <w:r>
-        <w:t>testplan.</w:t>
-      </w:r>
-    </w:p>
-    <w:p/>
-    <w:p>
-      <w:r>
-        <w:t xml:space="preserve">Testplan_info </w:t>
+      <w:bookmarkEnd w:id="3"/>
+    </w:p>
+    <w:p/>
+    <w:p>
+      <w:r>
+        <w:t xml:space="preserve">The primary key of </w:t>
+      </w:r>
+      <w:proofErr w:type="spellStart"/>
+      <w:r>
+        <w:t>testplan</w:t>
+      </w:r>
+      <w:proofErr w:type="spellEnd"/>
+      <w:r>
+        <w:t xml:space="preserve"> used to be </w:t>
+      </w:r>
+      <w:proofErr w:type="spellStart"/>
+      <w:r>
+        <w:t>tpr_id</w:t>
+      </w:r>
+      <w:proofErr w:type="spellEnd"/>
+      <w:r>
+        <w:t xml:space="preserve"> – now it is identifier. </w:t>
+      </w:r>
+      <w:proofErr w:type="spellStart"/>
+      <w:r>
+        <w:t>Tpr_id</w:t>
+      </w:r>
+      <w:proofErr w:type="spellEnd"/>
+      <w:r>
+        <w:t xml:space="preserve"> has been retained as a (cryptic) foreign key to </w:t>
+      </w:r>
+      <w:proofErr w:type="spellStart"/>
+      <w:r>
+        <w:t>testplan</w:t>
+      </w:r>
+      <w:proofErr w:type="spellEnd"/>
+      <w:r>
+        <w:t>.</w:t>
+      </w:r>
+    </w:p>
+    <w:p/>
+    <w:p>
+      <w:proofErr w:type="spellStart"/>
+      <w:r>
+        <w:t>Testplan_info</w:t>
+      </w:r>
+      <w:proofErr w:type="spellEnd"/>
+      <w:r>
+        <w:t xml:space="preserve"> </w:t>
       </w:r>
     </w:p>
     <w:p>
@@ -1356,7 +1551,15 @@
         <w:t xml:space="preserve">Once it is decided to </w:t>
       </w:r>
       <w:r>
-        <w:t>run a given set of tests it should be sufficient to create the requisite set of test_result records. At the time of creation these represent actual tests that will be run.</w:t>
+        <w:t xml:space="preserve">run a given set of tests it should be sufficient to create the requisite set of </w:t>
+      </w:r>
+      <w:proofErr w:type="spellStart"/>
+      <w:r>
+        <w:t>test_result</w:t>
+      </w:r>
+      <w:proofErr w:type="spellEnd"/>
+      <w:r>
+        <w:t xml:space="preserve"> records. At the time of creation these represent actual tests that will be run.</w:t>
       </w:r>
     </w:p>
     <w:p/>
@@ -1408,15 +1611,23 @@
       <w:pPr>
         <w:pStyle w:val="Heading3"/>
       </w:pPr>
-      <w:bookmarkStart w:id="3" w:name="_Toc194812292"/>
+      <w:bookmarkStart w:id="4" w:name="_Toc194976842"/>
       <w:r>
         <w:t>Some other notes on test plans</w:t>
       </w:r>
-      <w:bookmarkEnd w:id="3"/>
-    </w:p>
-    <w:p>
-      <w:r>
-        <w:t xml:space="preserve">As later testplans </w:t>
+      <w:bookmarkEnd w:id="4"/>
+    </w:p>
+    <w:p>
+      <w:r>
+        <w:t xml:space="preserve">As later </w:t>
+      </w:r>
+      <w:proofErr w:type="spellStart"/>
+      <w:r>
+        <w:t>testplans</w:t>
+      </w:r>
+      <w:proofErr w:type="spellEnd"/>
+      <w:r>
+        <w:t xml:space="preserve"> </w:t>
       </w:r>
       <w:r>
         <w:t xml:space="preserve">from the same “master” plan </w:t>
@@ -1440,8 +1651,6 @@
       <w:r>
         <w:t xml:space="preserve"> – as an example</w:t>
       </w:r>
-      <w:bookmarkStart w:id="4" w:name="_GoBack"/>
-      <w:bookmarkEnd w:id="4"/>
     </w:p>
     <w:p>
       <w:r>
@@ -1459,7 +1668,7 @@
       <w:pPr>
         <w:pStyle w:val="Heading2"/>
       </w:pPr>
-      <w:bookmarkStart w:id="5" w:name="_Toc194812293"/>
+      <w:bookmarkStart w:id="5" w:name="_Toc194976843"/>
       <w:r>
         <w:t>Questions</w:t>
       </w:r>
@@ -1475,9 +1684,11 @@
       </w:r>
     </w:p>
     <w:p>
+      <w:proofErr w:type="gramStart"/>
       <w:r>
         <w:t>By who?</w:t>
       </w:r>
+      <w:proofErr w:type="gramEnd"/>
     </w:p>
     <w:p/>
     <w:p>
@@ -1486,9 +1697,11 @@
       </w:r>
     </w:p>
     <w:p>
+      <w:proofErr w:type="gramStart"/>
       <w:r>
         <w:t>By who?</w:t>
       </w:r>
+      <w:proofErr w:type="gramEnd"/>
     </w:p>
     <w:p>
       <w:r>
@@ -1509,7 +1722,7 @@
       <w:pPr>
         <w:pStyle w:val="Heading2"/>
       </w:pPr>
-      <w:bookmarkStart w:id="6" w:name="_Toc194812294"/>
+      <w:bookmarkStart w:id="6" w:name="_Toc194976844"/>
       <w:r>
         <w:t>What test scripts have been written for caTissue?</w:t>
       </w:r>
@@ -1518,7 +1731,15 @@
     <w:p/>
     <w:p>
       <w:r>
-        <w:t>The first problem is that there are a number of products whose tests are managed in TMT. And  worse – there are several “products”/”versions” which are called caTissue in one way or another.</w:t>
+        <w:t xml:space="preserve">The first problem is that there are a number of products whose tests are managed in TMT. </w:t>
+      </w:r>
+      <w:proofErr w:type="gramStart"/>
+      <w:r>
+        <w:t>And  worse</w:t>
+      </w:r>
+      <w:proofErr w:type="gramEnd"/>
+      <w:r>
+        <w:t xml:space="preserve"> – there are several “products”/”versions” which are called caTissue in one way or another.</w:t>
       </w:r>
     </w:p>
     <w:p/>
@@ -1568,6 +1789,7 @@
               </w:rPr>
             </w:pPr>
             <w:bookmarkStart w:id="7" w:name="RANGE!A1:B19"/>
+            <w:proofErr w:type="spellStart"/>
             <w:r>
               <w:rPr>
                 <w:rFonts w:ascii="Calibri" w:eastAsia="Times New Roman" w:hAnsi="Calibri" w:cs="Times New Roman"/>
@@ -1576,6 +1798,7 @@
               <w:t>Prod_Name</w:t>
             </w:r>
             <w:bookmarkEnd w:id="7"/>
+            <w:proofErr w:type="spellEnd"/>
           </w:p>
         </w:tc>
         <w:tc>
@@ -1596,7 +1819,23 @@
                 <w:rFonts w:ascii="Calibri" w:eastAsia="Times New Roman" w:hAnsi="Calibri" w:cs="Times New Roman"/>
                 <w:color w:val="000000"/>
               </w:rPr>
-              <w:t># of requirements</w:t>
+              <w:t xml:space="preserve"># </w:t>
+            </w:r>
+            <w:proofErr w:type="gramStart"/>
+            <w:r>
+              <w:rPr>
+                <w:rFonts w:ascii="Calibri" w:eastAsia="Times New Roman" w:hAnsi="Calibri" w:cs="Times New Roman"/>
+                <w:color w:val="000000"/>
+              </w:rPr>
+              <w:t>of</w:t>
+            </w:r>
+            <w:proofErr w:type="gramEnd"/>
+            <w:r>
+              <w:rPr>
+                <w:rFonts w:ascii="Calibri" w:eastAsia="Times New Roman" w:hAnsi="Calibri" w:cs="Times New Roman"/>
+                <w:color w:val="000000"/>
+              </w:rPr>
+              <w:t xml:space="preserve"> requirements</w:t>
             </w:r>
           </w:p>
         </w:tc>
@@ -1618,6 +1857,7 @@
                 <w:color w:val="000000"/>
               </w:rPr>
             </w:pPr>
+            <w:proofErr w:type="gramStart"/>
             <w:r>
               <w:rPr>
                 <w:rFonts w:ascii="Calibri" w:eastAsia="Times New Roman" w:hAnsi="Calibri" w:cs="Times New Roman"/>
@@ -1625,6 +1865,7 @@
               </w:rPr>
               <w:t>caTissue</w:t>
             </w:r>
+            <w:proofErr w:type="gramEnd"/>
           </w:p>
         </w:tc>
         <w:tc>
@@ -1668,12 +1909,23 @@
                 <w:color w:val="000000"/>
               </w:rPr>
             </w:pPr>
-            <w:r>
-              <w:rPr>
-                <w:rFonts w:ascii="Calibri" w:eastAsia="Times New Roman" w:hAnsi="Calibri" w:cs="Times New Roman"/>
-                <w:color w:val="000000"/>
-              </w:rPr>
-              <w:t>caTISSUE Core</w:t>
+            <w:proofErr w:type="spellStart"/>
+            <w:proofErr w:type="gramStart"/>
+            <w:r>
+              <w:rPr>
+                <w:rFonts w:ascii="Calibri" w:eastAsia="Times New Roman" w:hAnsi="Calibri" w:cs="Times New Roman"/>
+                <w:color w:val="000000"/>
+              </w:rPr>
+              <w:t>caTISSUE</w:t>
+            </w:r>
+            <w:proofErr w:type="spellEnd"/>
+            <w:proofErr w:type="gramEnd"/>
+            <w:r>
+              <w:rPr>
+                <w:rFonts w:ascii="Calibri" w:eastAsia="Times New Roman" w:hAnsi="Calibri" w:cs="Times New Roman"/>
+                <w:color w:val="000000"/>
+              </w:rPr>
+              <w:t xml:space="preserve"> Core</w:t>
             </w:r>
           </w:p>
         </w:tc>
@@ -1718,12 +1970,21 @@
                 <w:color w:val="000000"/>
               </w:rPr>
             </w:pPr>
-            <w:r>
-              <w:rPr>
-                <w:rFonts w:ascii="Calibri" w:eastAsia="Times New Roman" w:hAnsi="Calibri" w:cs="Times New Roman"/>
-                <w:color w:val="000000"/>
-              </w:rPr>
-              <w:t>caTissue Core - LSD</w:t>
+            <w:proofErr w:type="gramStart"/>
+            <w:r>
+              <w:rPr>
+                <w:rFonts w:ascii="Calibri" w:eastAsia="Times New Roman" w:hAnsi="Calibri" w:cs="Times New Roman"/>
+                <w:color w:val="000000"/>
+              </w:rPr>
+              <w:t>caTissue</w:t>
+            </w:r>
+            <w:proofErr w:type="gramEnd"/>
+            <w:r>
+              <w:rPr>
+                <w:rFonts w:ascii="Calibri" w:eastAsia="Times New Roman" w:hAnsi="Calibri" w:cs="Times New Roman"/>
+                <w:color w:val="000000"/>
+              </w:rPr>
+              <w:t xml:space="preserve"> Core - LSD</w:t>
             </w:r>
           </w:p>
         </w:tc>
@@ -1768,13 +2029,33 @@
                 <w:color w:val="000000"/>
               </w:rPr>
             </w:pPr>
-            <w:r>
-              <w:rPr>
-                <w:rFonts w:ascii="Calibri" w:eastAsia="Times New Roman" w:hAnsi="Calibri" w:cs="Times New Roman"/>
-                <w:color w:val="000000"/>
-              </w:rPr>
-              <w:t>caTISSUE Core_migrated</w:t>
-            </w:r>
+            <w:proofErr w:type="spellStart"/>
+            <w:proofErr w:type="gramStart"/>
+            <w:r>
+              <w:rPr>
+                <w:rFonts w:ascii="Calibri" w:eastAsia="Times New Roman" w:hAnsi="Calibri" w:cs="Times New Roman"/>
+                <w:color w:val="000000"/>
+              </w:rPr>
+              <w:t>caTISSUE</w:t>
+            </w:r>
+            <w:proofErr w:type="spellEnd"/>
+            <w:proofErr w:type="gramEnd"/>
+            <w:r>
+              <w:rPr>
+                <w:rFonts w:ascii="Calibri" w:eastAsia="Times New Roman" w:hAnsi="Calibri" w:cs="Times New Roman"/>
+                <w:color w:val="000000"/>
+              </w:rPr>
+              <w:t xml:space="preserve"> </w:t>
+            </w:r>
+            <w:proofErr w:type="spellStart"/>
+            <w:r>
+              <w:rPr>
+                <w:rFonts w:ascii="Calibri" w:eastAsia="Times New Roman" w:hAnsi="Calibri" w:cs="Times New Roman"/>
+                <w:color w:val="000000"/>
+              </w:rPr>
+              <w:t>Core_migrated</w:t>
+            </w:r>
+            <w:proofErr w:type="spellEnd"/>
           </w:p>
         </w:tc>
         <w:tc>
@@ -1868,12 +2149,21 @@
                 <w:color w:val="000000"/>
               </w:rPr>
             </w:pPr>
-            <w:r>
-              <w:rPr>
-                <w:rFonts w:ascii="Calibri" w:eastAsia="Times New Roman" w:hAnsi="Calibri" w:cs="Times New Roman"/>
-                <w:color w:val="000000"/>
-              </w:rPr>
-              <w:t>caTissue Suite-DFCI</w:t>
+            <w:proofErr w:type="gramStart"/>
+            <w:r>
+              <w:rPr>
+                <w:rFonts w:ascii="Calibri" w:eastAsia="Times New Roman" w:hAnsi="Calibri" w:cs="Times New Roman"/>
+                <w:color w:val="000000"/>
+              </w:rPr>
+              <w:t>caTissue</w:t>
+            </w:r>
+            <w:proofErr w:type="gramEnd"/>
+            <w:r>
+              <w:rPr>
+                <w:rFonts w:ascii="Calibri" w:eastAsia="Times New Roman" w:hAnsi="Calibri" w:cs="Times New Roman"/>
+                <w:color w:val="000000"/>
+              </w:rPr>
+              <w:t xml:space="preserve"> Suite-DFCI</w:t>
             </w:r>
           </w:p>
         </w:tc>
@@ -1918,12 +2208,23 @@
                 <w:color w:val="000000"/>
               </w:rPr>
             </w:pPr>
-            <w:r>
-              <w:rPr>
-                <w:rFonts w:ascii="Calibri" w:eastAsia="Times New Roman" w:hAnsi="Calibri" w:cs="Times New Roman"/>
-                <w:color w:val="000000"/>
-              </w:rPr>
-              <w:t>catissue-LSD-CBIIT</w:t>
+            <w:proofErr w:type="spellStart"/>
+            <w:proofErr w:type="gramStart"/>
+            <w:r>
+              <w:rPr>
+                <w:rFonts w:ascii="Calibri" w:eastAsia="Times New Roman" w:hAnsi="Calibri" w:cs="Times New Roman"/>
+                <w:color w:val="000000"/>
+              </w:rPr>
+              <w:t>catissue</w:t>
+            </w:r>
+            <w:proofErr w:type="spellEnd"/>
+            <w:proofErr w:type="gramEnd"/>
+            <w:r>
+              <w:rPr>
+                <w:rFonts w:ascii="Calibri" w:eastAsia="Times New Roman" w:hAnsi="Calibri" w:cs="Times New Roman"/>
+                <w:color w:val="000000"/>
+              </w:rPr>
+              <w:t>-LSD-CBIIT</w:t>
             </w:r>
           </w:p>
         </w:tc>
@@ -1968,6 +2269,8 @@
                 <w:color w:val="000000"/>
               </w:rPr>
             </w:pPr>
+            <w:proofErr w:type="spellStart"/>
+            <w:proofErr w:type="gramStart"/>
             <w:r>
               <w:rPr>
                 <w:rFonts w:ascii="Calibri" w:eastAsia="Times New Roman" w:hAnsi="Calibri" w:cs="Times New Roman"/>
@@ -1975,6 +2278,8 @@
               </w:rPr>
               <w:t>caTissueSuite</w:t>
             </w:r>
+            <w:proofErr w:type="spellEnd"/>
+            <w:proofErr w:type="gramEnd"/>
           </w:p>
         </w:tc>
         <w:tc>
@@ -2018,12 +2323,23 @@
                 <w:color w:val="000000"/>
               </w:rPr>
             </w:pPr>
-            <w:r>
-              <w:rPr>
-                <w:rFonts w:ascii="Calibri" w:eastAsia="Times New Roman" w:hAnsi="Calibri" w:cs="Times New Roman"/>
-                <w:color w:val="000000"/>
-              </w:rPr>
-              <w:t>caTissueSuite-Indiana</w:t>
+            <w:proofErr w:type="spellStart"/>
+            <w:proofErr w:type="gramStart"/>
+            <w:r>
+              <w:rPr>
+                <w:rFonts w:ascii="Calibri" w:eastAsia="Times New Roman" w:hAnsi="Calibri" w:cs="Times New Roman"/>
+                <w:color w:val="000000"/>
+              </w:rPr>
+              <w:t>caTissueSuite</w:t>
+            </w:r>
+            <w:proofErr w:type="spellEnd"/>
+            <w:proofErr w:type="gramEnd"/>
+            <w:r>
+              <w:rPr>
+                <w:rFonts w:ascii="Calibri" w:eastAsia="Times New Roman" w:hAnsi="Calibri" w:cs="Times New Roman"/>
+                <w:color w:val="000000"/>
+              </w:rPr>
+              <w:t>-Indiana</w:t>
             </w:r>
           </w:p>
         </w:tc>
@@ -2068,12 +2384,23 @@
                 <w:color w:val="000000"/>
               </w:rPr>
             </w:pPr>
-            <w:r>
-              <w:rPr>
-                <w:rFonts w:ascii="Calibri" w:eastAsia="Times New Roman" w:hAnsi="Calibri" w:cs="Times New Roman"/>
-                <w:color w:val="000000"/>
-              </w:rPr>
-              <w:t>caTissueSuite-TJU</w:t>
+            <w:proofErr w:type="spellStart"/>
+            <w:proofErr w:type="gramStart"/>
+            <w:r>
+              <w:rPr>
+                <w:rFonts w:ascii="Calibri" w:eastAsia="Times New Roman" w:hAnsi="Calibri" w:cs="Times New Roman"/>
+                <w:color w:val="000000"/>
+              </w:rPr>
+              <w:t>caTissueSuite</w:t>
+            </w:r>
+            <w:proofErr w:type="spellEnd"/>
+            <w:proofErr w:type="gramEnd"/>
+            <w:r>
+              <w:rPr>
+                <w:rFonts w:ascii="Calibri" w:eastAsia="Times New Roman" w:hAnsi="Calibri" w:cs="Times New Roman"/>
+                <w:color w:val="000000"/>
+              </w:rPr>
+              <w:t>-TJU</w:t>
             </w:r>
           </w:p>
         </w:tc>
@@ -2118,13 +2445,24 @@
                 <w:color w:val="000000"/>
               </w:rPr>
             </w:pPr>
-            <w:r>
-              <w:rPr>
-                <w:rFonts w:ascii="Calibri" w:eastAsia="Times New Roman" w:hAnsi="Calibri" w:cs="Times New Roman"/>
-                <w:color w:val="000000"/>
-              </w:rPr>
-              <w:t>caTissueSuite-UPenn</w:t>
-            </w:r>
+            <w:proofErr w:type="spellStart"/>
+            <w:proofErr w:type="gramStart"/>
+            <w:r>
+              <w:rPr>
+                <w:rFonts w:ascii="Calibri" w:eastAsia="Times New Roman" w:hAnsi="Calibri" w:cs="Times New Roman"/>
+                <w:color w:val="000000"/>
+              </w:rPr>
+              <w:t>caTissueSuite</w:t>
+            </w:r>
+            <w:proofErr w:type="gramEnd"/>
+            <w:r>
+              <w:rPr>
+                <w:rFonts w:ascii="Calibri" w:eastAsia="Times New Roman" w:hAnsi="Calibri" w:cs="Times New Roman"/>
+                <w:color w:val="000000"/>
+              </w:rPr>
+              <w:t>-UPenn</w:t>
+            </w:r>
+            <w:proofErr w:type="spellEnd"/>
           </w:p>
         </w:tc>
         <w:tc>
@@ -2168,13 +2506,24 @@
                 <w:color w:val="000000"/>
               </w:rPr>
             </w:pPr>
-            <w:r>
-              <w:rPr>
-                <w:rFonts w:ascii="Calibri" w:eastAsia="Times New Roman" w:hAnsi="Calibri" w:cs="Times New Roman"/>
-                <w:color w:val="000000"/>
-              </w:rPr>
-              <w:t>caTissueSuite-UPitt</w:t>
-            </w:r>
+            <w:proofErr w:type="spellStart"/>
+            <w:proofErr w:type="gramStart"/>
+            <w:r>
+              <w:rPr>
+                <w:rFonts w:ascii="Calibri" w:eastAsia="Times New Roman" w:hAnsi="Calibri" w:cs="Times New Roman"/>
+                <w:color w:val="000000"/>
+              </w:rPr>
+              <w:t>caTissueSuite</w:t>
+            </w:r>
+            <w:proofErr w:type="gramEnd"/>
+            <w:r>
+              <w:rPr>
+                <w:rFonts w:ascii="Calibri" w:eastAsia="Times New Roman" w:hAnsi="Calibri" w:cs="Times New Roman"/>
+                <w:color w:val="000000"/>
+              </w:rPr>
+              <w:t>-UPitt</w:t>
+            </w:r>
+            <w:proofErr w:type="spellEnd"/>
           </w:p>
         </w:tc>
         <w:tc>
@@ -2218,12 +2567,23 @@
                 <w:color w:val="000000"/>
               </w:rPr>
             </w:pPr>
-            <w:r>
-              <w:rPr>
-                <w:rFonts w:ascii="Calibri" w:eastAsia="Times New Roman" w:hAnsi="Calibri" w:cs="Times New Roman"/>
-                <w:color w:val="000000"/>
-              </w:rPr>
-              <w:t>caTissueSuite-WU</w:t>
+            <w:proofErr w:type="spellStart"/>
+            <w:proofErr w:type="gramStart"/>
+            <w:r>
+              <w:rPr>
+                <w:rFonts w:ascii="Calibri" w:eastAsia="Times New Roman" w:hAnsi="Calibri" w:cs="Times New Roman"/>
+                <w:color w:val="000000"/>
+              </w:rPr>
+              <w:t>caTissueSuite</w:t>
+            </w:r>
+            <w:proofErr w:type="spellEnd"/>
+            <w:proofErr w:type="gramEnd"/>
+            <w:r>
+              <w:rPr>
+                <w:rFonts w:ascii="Calibri" w:eastAsia="Times New Roman" w:hAnsi="Calibri" w:cs="Times New Roman"/>
+                <w:color w:val="000000"/>
+              </w:rPr>
+              <w:t>-WU</w:t>
             </w:r>
           </w:p>
         </w:tc>
@@ -2268,12 +2628,23 @@
                 <w:color w:val="000000"/>
               </w:rPr>
             </w:pPr>
-            <w:r>
-              <w:rPr>
-                <w:rFonts w:ascii="Calibri" w:eastAsia="Times New Roman" w:hAnsi="Calibri" w:cs="Times New Roman"/>
-                <w:color w:val="000000"/>
-              </w:rPr>
-              <w:t>caTissueSuite-Yale</w:t>
+            <w:proofErr w:type="spellStart"/>
+            <w:proofErr w:type="gramStart"/>
+            <w:r>
+              <w:rPr>
+                <w:rFonts w:ascii="Calibri" w:eastAsia="Times New Roman" w:hAnsi="Calibri" w:cs="Times New Roman"/>
+                <w:color w:val="000000"/>
+              </w:rPr>
+              <w:t>caTissueSuite</w:t>
+            </w:r>
+            <w:proofErr w:type="spellEnd"/>
+            <w:proofErr w:type="gramEnd"/>
+            <w:r>
+              <w:rPr>
+                <w:rFonts w:ascii="Calibri" w:eastAsia="Times New Roman" w:hAnsi="Calibri" w:cs="Times New Roman"/>
+                <w:color w:val="000000"/>
+              </w:rPr>
+              <w:t>-Yale</w:t>
             </w:r>
           </w:p>
         </w:tc>
@@ -2318,13 +2689,24 @@
                 <w:color w:val="000000"/>
               </w:rPr>
             </w:pPr>
-            <w:r>
-              <w:rPr>
-                <w:rFonts w:ascii="Calibri" w:eastAsia="Times New Roman" w:hAnsi="Calibri" w:cs="Times New Roman"/>
-                <w:color w:val="000000"/>
-              </w:rPr>
-              <w:t>caTissueSuite_migrated</w:t>
-            </w:r>
+            <w:proofErr w:type="spellStart"/>
+            <w:proofErr w:type="gramStart"/>
+            <w:r>
+              <w:rPr>
+                <w:rFonts w:ascii="Calibri" w:eastAsia="Times New Roman" w:hAnsi="Calibri" w:cs="Times New Roman"/>
+                <w:color w:val="000000"/>
+              </w:rPr>
+              <w:t>caTissueSuite</w:t>
+            </w:r>
+            <w:proofErr w:type="gramEnd"/>
+            <w:r>
+              <w:rPr>
+                <w:rFonts w:ascii="Calibri" w:eastAsia="Times New Roman" w:hAnsi="Calibri" w:cs="Times New Roman"/>
+                <w:color w:val="000000"/>
+              </w:rPr>
+              <w:t>_migrated</w:t>
+            </w:r>
+            <w:proofErr w:type="spellEnd"/>
           </w:p>
         </w:tc>
         <w:tc>
@@ -2468,6 +2850,8 @@
                 <w:color w:val="000000"/>
               </w:rPr>
             </w:pPr>
+            <w:proofErr w:type="spellStart"/>
+            <w:proofErr w:type="gramStart"/>
             <w:r>
               <w:rPr>
                 <w:rFonts w:ascii="Calibri" w:eastAsia="Times New Roman" w:hAnsi="Calibri" w:cs="Times New Roman"/>
@@ -2475,6 +2859,8 @@
               </w:rPr>
               <w:t>pcaTissue</w:t>
             </w:r>
+            <w:proofErr w:type="spellEnd"/>
+            <w:proofErr w:type="gramEnd"/>
           </w:p>
         </w:tc>
         <w:tc>
@@ -2514,13 +2900,15 @@
     </w:p>
     <w:p>
       <w:pPr>
-        <w:pStyle w:val="Heading2"/>
+        <w:pStyle w:val="Heading3"/>
       </w:pPr>
-      <w:bookmarkStart w:id="8" w:name="_Toc194812295"/>
+      <w:bookmarkStart w:id="8" w:name="_Toc194976845"/>
+      <w:proofErr w:type="gramStart"/>
       <w:r>
         <w:t>By who?</w:t>
       </w:r>
       <w:bookmarkEnd w:id="8"/>
+      <w:proofErr w:type="gramEnd"/>
     </w:p>
     <w:p>
       <w:pPr>
@@ -2531,93 +2919,203 @@
       <w:pPr>
         <w:pStyle w:val="Heading2"/>
       </w:pPr>
-      <w:bookmarkStart w:id="9" w:name="_Toc194812296"/>
+      <w:bookmarkStart w:id="9" w:name="_Toc194976846"/>
       <w:r>
         <w:t>What tests have been run?</w:t>
       </w:r>
       <w:bookmarkEnd w:id="9"/>
+    </w:p>
+    <w:p>
+      <w:pPr>
+        <w:pStyle w:val="Heading3"/>
+      </w:pPr>
+      <w:bookmarkStart w:id="10" w:name="_Toc194976847"/>
+      <w:proofErr w:type="gramStart"/>
+      <w:r>
+        <w:t>By who?</w:t>
+      </w:r>
+      <w:bookmarkEnd w:id="10"/>
+      <w:proofErr w:type="gramEnd"/>
+    </w:p>
+    <w:p>
+      <w:pPr>
+        <w:pStyle w:val="Heading3"/>
+      </w:pPr>
+      <w:bookmarkStart w:id="11" w:name="_Toc194976848"/>
+      <w:r>
+        <w:t>On what builds?</w:t>
+      </w:r>
+      <w:bookmarkEnd w:id="11"/>
     </w:p>
     <w:p>
       <w:pPr>
         <w:pStyle w:val="Heading2"/>
       </w:pPr>
-      <w:bookmarkStart w:id="10" w:name="_Toc194812297"/>
-      <w:r>
-        <w:t>By who?</w:t>
-      </w:r>
-      <w:bookmarkEnd w:id="10"/>
     </w:p>
     <w:p>
       <w:pPr>
         <w:pStyle w:val="Heading2"/>
       </w:pPr>
-      <w:bookmarkStart w:id="11" w:name="_Toc194812298"/>
-      <w:r>
-        <w:t>On what builds?</w:t>
-      </w:r>
-      <w:bookmarkEnd w:id="11"/>
+      <w:bookmarkStart w:id="12" w:name="_Toc194976849"/>
+      <w:r>
+        <w:t>What is the test workload?</w:t>
+      </w:r>
+      <w:bookmarkEnd w:id="12"/>
+    </w:p>
+    <w:p/>
+    <w:p>
+      <w:pPr>
+        <w:pStyle w:val="Heading1"/>
+      </w:pPr>
+      <w:bookmarkStart w:id="13" w:name="_Toc194976850"/>
+      <w:r>
+        <w:t>Definitions of entities in TMT</w:t>
+      </w:r>
+      <w:bookmarkEnd w:id="13"/>
     </w:p>
     <w:p>
       <w:pPr>
         <w:pStyle w:val="Heading2"/>
       </w:pPr>
-    </w:p>
+      <w:bookmarkStart w:id="14" w:name="_Toc194976851"/>
+      <w:r>
+        <w:t>Test plan</w:t>
+      </w:r>
+      <w:bookmarkEnd w:id="14"/>
+    </w:p>
+    <w:p>
+      <w:r>
+        <w:t xml:space="preserve">Table: </w:t>
+      </w:r>
+      <w:proofErr w:type="spellStart"/>
+      <w:r>
+        <w:t>testplan_info</w:t>
+      </w:r>
+      <w:proofErr w:type="spellEnd"/>
+    </w:p>
+    <w:p/>
+    <w:p>
+      <w:pPr>
+        <w:pStyle w:val="Heading3"/>
+      </w:pPr>
+      <w:bookmarkStart w:id="15" w:name="_Toc194976852"/>
+      <w:r>
+        <w:t>Definition</w:t>
+      </w:r>
+      <w:bookmarkEnd w:id="15"/>
+    </w:p>
+    <w:p>
+      <w:r>
+        <w:t>A test plan is a set of tests put together for a particular purpose.</w:t>
+      </w:r>
+    </w:p>
+    <w:p/>
+    <w:p>
+      <w:pPr>
+        <w:pStyle w:val="Heading3"/>
+      </w:pPr>
+      <w:bookmarkStart w:id="16" w:name="_Toc194976853"/>
+      <w:r>
+        <w:t>Reality check</w:t>
+      </w:r>
+      <w:bookmarkEnd w:id="16"/>
+    </w:p>
+    <w:p>
+      <w:r>
+        <w:t>A test plan is of minimal value if the purpose for it is not clear. For example, two substantially different test plans exist for MAGE but it is hard to determine the intent of the person who created each of them.</w:t>
+      </w:r>
+    </w:p>
+    <w:p/>
+    <w:p>
+      <w:pPr>
+        <w:pStyle w:val="Heading3"/>
+      </w:pPr>
+      <w:bookmarkStart w:id="17" w:name="_Toc194976854"/>
+      <w:r>
+        <w:t>Action</w:t>
+      </w:r>
+      <w:r>
+        <w:t>s</w:t>
+      </w:r>
+      <w:bookmarkEnd w:id="17"/>
+    </w:p>
+    <w:p>
+      <w:r>
+        <w:t xml:space="preserve">Ensure a description (column </w:t>
+      </w:r>
+      <w:proofErr w:type="spellStart"/>
+      <w:r>
+        <w:t>tp_desc</w:t>
+      </w:r>
+      <w:proofErr w:type="spellEnd"/>
+      <w:r>
+        <w:t>) is provided for all test plans that would help someone coming in without prior knowledge to know what the purpose of the test plan is.</w:t>
+      </w:r>
+    </w:p>
+    <w:p/>
     <w:p>
       <w:pPr>
         <w:pStyle w:val="Heading2"/>
       </w:pPr>
-      <w:bookmarkStart w:id="12" w:name="_Toc194812299"/>
-      <w:r>
-        <w:t>What is the test workload?</w:t>
-      </w:r>
-      <w:bookmarkEnd w:id="12"/>
-    </w:p>
-    <w:p/>
-    <w:p>
-      <w:pPr>
-        <w:pStyle w:val="Heading2"/>
-      </w:pPr>
-      <w:bookmarkStart w:id="13" w:name="_Toc194812300"/>
-      <w:r>
-        <w:t>Test plan</w:t>
-      </w:r>
-      <w:bookmarkEnd w:id="13"/>
-    </w:p>
-    <w:p>
-      <w:r>
-        <w:t>Table: testplan_info</w:t>
-      </w:r>
+      <w:bookmarkStart w:id="18" w:name="_Toc194976855"/>
+      <w:r>
+        <w:t>Test cycle</w:t>
+      </w:r>
+      <w:bookmarkEnd w:id="18"/>
+    </w:p>
+    <w:p>
+      <w:r>
+        <w:t xml:space="preserve">Table: </w:t>
+      </w:r>
+      <w:proofErr w:type="spellStart"/>
+      <w:r>
+        <w:t>testcycle_info</w:t>
+      </w:r>
+      <w:proofErr w:type="spellEnd"/>
     </w:p>
     <w:p/>
     <w:p>
       <w:pPr>
         <w:pStyle w:val="Heading3"/>
       </w:pPr>
-      <w:bookmarkStart w:id="14" w:name="_Toc194812301"/>
+      <w:bookmarkStart w:id="19" w:name="_Toc194976856"/>
       <w:r>
         <w:t>Definition</w:t>
       </w:r>
-      <w:bookmarkEnd w:id="14"/>
-    </w:p>
-    <w:p>
-      <w:r>
-        <w:t>A test plan is a set of tests put together for a particular purpose.</w:t>
-      </w:r>
-    </w:p>
+      <w:bookmarkEnd w:id="19"/>
+    </w:p>
+    <w:p>
+      <w:r>
+        <w:t xml:space="preserve">A test cycle is a particular set of test executions for a particular </w:t>
+      </w:r>
+    </w:p>
+    <w:p>
+      <w:r>
+        <w:t xml:space="preserve">A number of test plans may be executed during a </w:t>
+      </w:r>
+    </w:p>
+    <w:p/>
+    <w:p/>
     <w:p/>
     <w:p>
       <w:pPr>
         <w:pStyle w:val="Heading3"/>
       </w:pPr>
-      <w:bookmarkStart w:id="15" w:name="_Toc194812302"/>
+      <w:bookmarkStart w:id="20" w:name="_Toc194976857"/>
       <w:r>
         <w:t>Reality check</w:t>
       </w:r>
-      <w:bookmarkEnd w:id="15"/>
-    </w:p>
-    <w:p>
-      <w:r>
-        <w:t>A test plan is of minimal value if the purpose for it is not clear. For example, two substantially different test plans exist for MAGE but it is hard to determine the intent of the person who created each of them.</w:t>
+      <w:bookmarkEnd w:id="20"/>
+    </w:p>
+    <w:p>
+      <w:r>
+        <w:t>This is named a cycle because it is an instance of a thing that is repeated</w:t>
+      </w:r>
+      <w:r>
+        <w:t>.</w:t>
+      </w:r>
+      <w:r>
+        <w:t xml:space="preserve"> The thing that is being repeated is a test plan – or set of test plans</w:t>
       </w:r>
     </w:p>
     <w:p/>
@@ -2625,94 +3123,14 @@
       <w:pPr>
         <w:pStyle w:val="Heading3"/>
       </w:pPr>
-      <w:bookmarkStart w:id="16" w:name="_Toc194812303"/>
+      <w:bookmarkStart w:id="21" w:name="_Toc194976858"/>
       <w:r>
         <w:t>Action</w:t>
       </w:r>
       <w:r>
         <w:t>s</w:t>
       </w:r>
-      <w:bookmarkEnd w:id="16"/>
-    </w:p>
-    <w:p>
-      <w:r>
-        <w:t>Ensure a description (column tp_desc) is provided for all test plans that would help someone coming in without prior knowledge to know what the purpose of the test plan is.</w:t>
-      </w:r>
-    </w:p>
-    <w:p/>
-    <w:p>
-      <w:pPr>
-        <w:pStyle w:val="Heading2"/>
-      </w:pPr>
-      <w:bookmarkStart w:id="17" w:name="_Toc194812304"/>
-      <w:r>
-        <w:t>Test cycle</w:t>
-      </w:r>
-      <w:bookmarkEnd w:id="17"/>
-    </w:p>
-    <w:p>
-      <w:r>
-        <w:t>Table: testcycle_info</w:t>
-      </w:r>
-    </w:p>
-    <w:p/>
-    <w:p>
-      <w:pPr>
-        <w:pStyle w:val="Heading3"/>
-      </w:pPr>
-      <w:bookmarkStart w:id="18" w:name="_Toc194812305"/>
-      <w:r>
-        <w:t>Definition</w:t>
-      </w:r>
-      <w:bookmarkEnd w:id="18"/>
-    </w:p>
-    <w:p>
-      <w:r>
-        <w:t xml:space="preserve">A test cycle is a particular set of test executions for a particular </w:t>
-      </w:r>
-    </w:p>
-    <w:p>
-      <w:r>
-        <w:t xml:space="preserve">A number of test plans may be executed during a </w:t>
-      </w:r>
-    </w:p>
-    <w:p/>
-    <w:p/>
-    <w:p/>
-    <w:p>
-      <w:pPr>
-        <w:pStyle w:val="Heading3"/>
-      </w:pPr>
-      <w:bookmarkStart w:id="19" w:name="_Toc194812306"/>
-      <w:r>
-        <w:t>Reality check</w:t>
-      </w:r>
-      <w:bookmarkEnd w:id="19"/>
-    </w:p>
-    <w:p>
-      <w:r>
-        <w:t>This is named a cycle because it is an instance of a thing that is repeated</w:t>
-      </w:r>
-      <w:r>
-        <w:t>.</w:t>
-      </w:r>
-      <w:r>
-        <w:t xml:space="preserve"> The thing that is being repeated is a test plan – or set of test plans</w:t>
-      </w:r>
-    </w:p>
-    <w:p/>
-    <w:p>
-      <w:pPr>
-        <w:pStyle w:val="Heading3"/>
-      </w:pPr>
-      <w:bookmarkStart w:id="20" w:name="_Toc194812307"/>
-      <w:r>
-        <w:t>Action</w:t>
-      </w:r>
-      <w:r>
-        <w:t>s</w:t>
-      </w:r>
-      <w:bookmarkEnd w:id="20"/>
+      <w:bookmarkEnd w:id="21"/>
     </w:p>
     <w:p>
       <w:r>
@@ -2724,12 +3142,36 @@
     </w:p>
     <w:p>
       <w:r>
-        <w:t xml:space="preserve">Add a supplemental table which contains the list of builds. Populate it with the build names from Bugzilla. </w:t>
-      </w:r>
-    </w:p>
-    <w:p>
-      <w:r>
-        <w:t>Add a column to testcycle_info to point to the build.</w:t>
+        <w:t xml:space="preserve">Add a supplemental </w:t>
+      </w:r>
+      <w:proofErr w:type="gramStart"/>
+      <w:r>
+        <w:t>table which</w:t>
+      </w:r>
+      <w:proofErr w:type="gramEnd"/>
+      <w:r>
+        <w:t xml:space="preserve"> contains the list of builds. Populate it with the build names from </w:t>
+      </w:r>
+      <w:proofErr w:type="spellStart"/>
+      <w:r>
+        <w:t>Bugzilla</w:t>
+      </w:r>
+      <w:proofErr w:type="spellEnd"/>
+      <w:r>
+        <w:t xml:space="preserve">. </w:t>
+      </w:r>
+    </w:p>
+    <w:p>
+      <w:r>
+        <w:t xml:space="preserve">Add a column to </w:t>
+      </w:r>
+      <w:proofErr w:type="spellStart"/>
+      <w:r>
+        <w:t>testcycle_info</w:t>
+      </w:r>
+      <w:proofErr w:type="spellEnd"/>
+      <w:r>
+        <w:t xml:space="preserve"> to point to the build.</w:t>
       </w:r>
     </w:p>
     <w:p/>

</xml_diff>